<commit_message>
Added test cases from Brian B., test result verbosity option, updated HII v1.0 schema to v1.0.1, moved test cases from Brian B. based on language spec
</commit_message>
<xml_diff>
--- a/use_cases/dynamic_cases/v1.1/language-anything/UpdatedCases.docx
+++ b/use_cases/dynamic_cases/v1.1/language-anything/UpdatedCases.docx
@@ -58,11 +58,11 @@
         <w:tblLook w:val="04A0" w:firstRow="1" w:lastRow="0" w:firstColumn="1" w:lastColumn="0" w:noHBand="0" w:noVBand="1"/>
       </w:tblPr>
       <w:tblGrid>
-        <w:gridCol w:w="4570"/>
-        <w:gridCol w:w="2860"/>
-        <w:gridCol w:w="2578"/>
-        <w:gridCol w:w="2445"/>
-        <w:gridCol w:w="1947"/>
+        <w:gridCol w:w="5562"/>
+        <w:gridCol w:w="2572"/>
+        <w:gridCol w:w="2318"/>
+        <w:gridCol w:w="2197"/>
+        <w:gridCol w:w="1751"/>
       </w:tblGrid>
       <w:tr>
         <w:trPr>
@@ -72,7 +72,7 @@
         <w:tc>
           <w:tcPr>
             <w:cnfStyle w:val="001000000000" w:firstRow="0" w:lastRow="0" w:firstColumn="1" w:lastColumn="0" w:oddVBand="0" w:evenVBand="0" w:oddHBand="0" w:evenHBand="0" w:firstRowFirstColumn="0" w:firstRowLastColumn="0" w:lastRowFirstColumn="0" w:lastRowLastColumn="0"/>
-            <w:tcW w:w="1587" w:type="pct"/>
+            <w:tcW w:w="1931" w:type="pct"/>
           </w:tcPr>
           <w:p>
             <w:pPr>
@@ -91,7 +91,7 @@
         </w:tc>
         <w:tc>
           <w:tcPr>
-            <w:tcW w:w="993" w:type="pct"/>
+            <w:tcW w:w="893" w:type="pct"/>
           </w:tcPr>
           <w:p>
             <w:pPr>
@@ -108,7 +108,7 @@
         </w:tc>
         <w:tc>
           <w:tcPr>
-            <w:tcW w:w="895" w:type="pct"/>
+            <w:tcW w:w="805" w:type="pct"/>
           </w:tcPr>
           <w:p>
             <w:pPr>
@@ -122,7 +122,7 @@
         </w:tc>
         <w:tc>
           <w:tcPr>
-            <w:tcW w:w="849" w:type="pct"/>
+            <w:tcW w:w="763" w:type="pct"/>
           </w:tcPr>
           <w:p>
             <w:pPr>
@@ -136,7 +136,7 @@
         </w:tc>
         <w:tc>
           <w:tcPr>
-            <w:tcW w:w="676" w:type="pct"/>
+            <w:tcW w:w="608" w:type="pct"/>
           </w:tcPr>
           <w:p>
             <w:pPr>
@@ -157,17 +157,22 @@
         <w:tc>
           <w:tcPr>
             <w:cnfStyle w:val="001000000000" w:firstRow="0" w:lastRow="0" w:firstColumn="1" w:lastColumn="0" w:oddVBand="0" w:evenVBand="0" w:oddHBand="0" w:evenHBand="0" w:firstRowFirstColumn="0" w:firstRowLastColumn="0" w:lastRowFirstColumn="0" w:lastRowLastColumn="0"/>
-            <w:tcW w:w="1587" w:type="pct"/>
-          </w:tcPr>
-          <w:p>
-            <w:r>
-              <w:t>Not Applicable</w:t>
-            </w:r>
-          </w:p>
-        </w:tc>
-        <w:tc>
-          <w:tcPr>
-            <w:tcW w:w="993" w:type="pct"/>
+            <w:tcW w:w="1931" w:type="pct"/>
+          </w:tcPr>
+          <w:p>
+            <w:r>
+              <w:t>long_name_</w:t>
+            </w:r>
+            <w:proofErr w:type="gramStart"/>
+            <w:r>
+              <w:t>80.json</w:t>
+            </w:r>
+            <w:proofErr w:type="gramEnd"/>
+          </w:p>
+        </w:tc>
+        <w:tc>
+          <w:tcPr>
+            <w:tcW w:w="893" w:type="pct"/>
           </w:tcPr>
           <w:p>
             <w:pPr>
@@ -177,7 +182,7 @@
         </w:tc>
         <w:tc>
           <w:tcPr>
-            <w:tcW w:w="895" w:type="pct"/>
+            <w:tcW w:w="805" w:type="pct"/>
           </w:tcPr>
           <w:p>
             <w:pPr>
@@ -187,21 +192,102 @@
         </w:tc>
         <w:tc>
           <w:tcPr>
-            <w:tcW w:w="849" w:type="pct"/>
+            <w:tcW w:w="763" w:type="pct"/>
           </w:tcPr>
           <w:p>
             <w:pPr>
               <w:cnfStyle w:val="000000100000" w:firstRow="0" w:lastRow="0" w:firstColumn="0" w:lastColumn="0" w:oddVBand="0" w:evenVBand="0" w:oddHBand="1" w:evenHBand="0" w:firstRowFirstColumn="0" w:firstRowLastColumn="0" w:lastRowFirstColumn="0" w:lastRowLastColumn="0"/>
             </w:pPr>
-          </w:p>
-        </w:tc>
-        <w:tc>
-          <w:tcPr>
-            <w:tcW w:w="676" w:type="pct"/>
+            <w:hyperlink r:id="rId5" w:history="1">
+              <w:r>
+                <w:rPr>
+                  <w:rStyle w:val="Hyperlink"/>
+                </w:rPr>
+                <w:t>Oasis</w:t>
+              </w:r>
+            </w:hyperlink>
+          </w:p>
+        </w:tc>
+        <w:tc>
+          <w:tcPr>
+            <w:tcW w:w="608" w:type="pct"/>
           </w:tcPr>
           <w:p>
             <w:pPr>
               <w:cnfStyle w:val="000000100000" w:firstRow="0" w:lastRow="0" w:firstColumn="0" w:lastColumn="0" w:oddVBand="0" w:evenVBand="0" w:oddHBand="1" w:evenHBand="0" w:firstRowFirstColumn="0" w:firstRowLastColumn="0" w:lastRowFirstColumn="0" w:lastRowLastColumn="0"/>
+            </w:pPr>
+          </w:p>
+        </w:tc>
+      </w:tr>
+      <w:tr>
+        <w:trPr>
+          <w:trHeight w:val="323"/>
+        </w:trPr>
+        <w:tc>
+          <w:tcPr>
+            <w:cnfStyle w:val="001000000000" w:firstRow="0" w:lastRow="0" w:firstColumn="1" w:lastColumn="0" w:oddVBand="0" w:evenVBand="0" w:oddHBand="0" w:evenHBand="0" w:firstRowFirstColumn="0" w:firstRowLastColumn="0" w:lastRowFirstColumn="0" w:lastRowLastColumn="0"/>
+            <w:tcW w:w="1931" w:type="pct"/>
+          </w:tcPr>
+          <w:p>
+            <w:r>
+              <w:t>l</w:t>
+            </w:r>
+            <w:r>
+              <w:t>ong_name_</w:t>
+            </w:r>
+            <w:r>
+              <w:t>244</w:t>
+            </w:r>
+            <w:r>
+              <w:t>.json</w:t>
+            </w:r>
+          </w:p>
+        </w:tc>
+        <w:tc>
+          <w:tcPr>
+            <w:tcW w:w="893" w:type="pct"/>
+          </w:tcPr>
+          <w:p>
+            <w:pPr>
+              <w:cnfStyle w:val="000000000000" w:firstRow="0" w:lastRow="0" w:firstColumn="0" w:lastColumn="0" w:oddVBand="0" w:evenVBand="0" w:oddHBand="0" w:evenHBand="0" w:firstRowFirstColumn="0" w:firstRowLastColumn="0" w:lastRowFirstColumn="0" w:lastRowLastColumn="0"/>
+            </w:pPr>
+          </w:p>
+        </w:tc>
+        <w:tc>
+          <w:tcPr>
+            <w:tcW w:w="805" w:type="pct"/>
+          </w:tcPr>
+          <w:p>
+            <w:pPr>
+              <w:cnfStyle w:val="000000000000" w:firstRow="0" w:lastRow="0" w:firstColumn="0" w:lastColumn="0" w:oddVBand="0" w:evenVBand="0" w:oddHBand="0" w:evenHBand="0" w:firstRowFirstColumn="0" w:firstRowLastColumn="0" w:lastRowFirstColumn="0" w:lastRowLastColumn="0"/>
+            </w:pPr>
+          </w:p>
+        </w:tc>
+        <w:tc>
+          <w:tcPr>
+            <w:tcW w:w="763" w:type="pct"/>
+          </w:tcPr>
+          <w:p>
+            <w:pPr>
+              <w:cnfStyle w:val="000000000000" w:firstRow="0" w:lastRow="0" w:firstColumn="0" w:lastColumn="0" w:oddVBand="0" w:evenVBand="0" w:oddHBand="0" w:evenHBand="0" w:firstRowFirstColumn="0" w:firstRowLastColumn="0" w:lastRowFirstColumn="0" w:lastRowLastColumn="0"/>
+            </w:pPr>
+            <w:hyperlink r:id="rId6" w:history="1">
+              <w:r>
+                <w:rPr>
+                  <w:rStyle w:val="Hyperlink"/>
+                </w:rPr>
+                <w:t>Oasis</w:t>
+              </w:r>
+            </w:hyperlink>
+          </w:p>
+        </w:tc>
+        <w:tc>
+          <w:tcPr>
+            <w:tcW w:w="608" w:type="pct"/>
+          </w:tcPr>
+          <w:p>
+            <w:pPr>
+              <w:cnfStyle w:val="000000000000" w:firstRow="0" w:lastRow="0" w:firstColumn="0" w:lastColumn="0" w:oddVBand="0" w:evenVBand="0" w:oddHBand="0" w:evenHBand="0" w:firstRowFirstColumn="0" w:firstRowLastColumn="0" w:lastRowFirstColumn="0" w:lastRowLastColumn="0"/>
             </w:pPr>
           </w:p>
         </w:tc>
@@ -340,21 +426,25 @@
             <w:tcW w:w="2713" w:type="pct"/>
           </w:tcPr>
           <w:p>
-            <w:r>
-              <w:t>p</w:t>
-            </w:r>
-            <w:r>
-              <w:t>oetry</w:t>
-            </w:r>
-            <w:r>
-              <w:t xml:space="preserve">_ </w:t>
-            </w:r>
-            <w:r>
-              <w:t>create</w:t>
+            <w:proofErr w:type="spellStart"/>
+            <w:r>
+              <w:t>c</w:t>
+            </w:r>
+            <w:r>
+              <w:t>reate</w:t>
+            </w:r>
+            <w:r>
+              <w:t>_</w:t>
+            </w:r>
+            <w:proofErr w:type="gramStart"/>
+            <w:r>
+              <w:t>poetry</w:t>
             </w:r>
             <w:r>
               <w:t>.json</w:t>
             </w:r>
+            <w:proofErr w:type="spellEnd"/>
+            <w:proofErr w:type="gramEnd"/>
           </w:p>
         </w:tc>
         <w:tc>
@@ -385,7 +475,7 @@
             <w:pPr>
               <w:cnfStyle w:val="000000100000" w:firstRow="0" w:lastRow="0" w:firstColumn="0" w:lastColumn="0" w:oddVBand="0" w:evenVBand="0" w:oddHBand="1" w:evenHBand="0" w:firstRowFirstColumn="0" w:firstRowLastColumn="0" w:lastRowFirstColumn="0" w:lastRowLastColumn="0"/>
             </w:pPr>
-            <w:hyperlink r:id="rId5" w:history="1">
+            <w:hyperlink r:id="rId7" w:history="1">
               <w:r>
                 <w:rPr>
                   <w:rStyle w:val="Hyperlink"/>
@@ -551,6 +641,8 @@
             <w:r>
               <w:t>Not Applicable</w:t>
             </w:r>
+            <w:bookmarkStart w:id="1" w:name="_GoBack"/>
+            <w:bookmarkEnd w:id="1"/>
           </w:p>
         </w:tc>
         <w:tc>
@@ -581,7 +673,7 @@
             <w:pPr>
               <w:cnfStyle w:val="000000100000" w:firstRow="0" w:lastRow="0" w:firstColumn="0" w:lastColumn="0" w:oddVBand="0" w:evenVBand="0" w:oddHBand="1" w:evenHBand="0" w:firstRowFirstColumn="0" w:firstRowLastColumn="0" w:lastRowFirstColumn="0" w:lastRowLastColumn="0"/>
             </w:pPr>
-            <w:hyperlink r:id="rId6" w:history="1">
+            <w:hyperlink r:id="rId8" w:history="1">
               <w:r>
                 <w:rPr>
                   <w:rStyle w:val="Hyperlink"/>
@@ -742,6 +834,7 @@
                 <w:bCs w:val="0"/>
               </w:rPr>
             </w:pPr>
+            <w:proofErr w:type="spellStart"/>
             <w:r>
               <w:t>r</w:t>
             </w:r>
@@ -751,14 +844,15 @@
             <w:r>
               <w:t>_</w:t>
             </w:r>
-            <w:bookmarkStart w:id="1" w:name="_GoBack"/>
-            <w:bookmarkEnd w:id="1"/>
+            <w:proofErr w:type="gramStart"/>
             <w:r>
               <w:t>poetry</w:t>
             </w:r>
             <w:r>
               <w:t>.json</w:t>
             </w:r>
+            <w:proofErr w:type="spellEnd"/>
+            <w:proofErr w:type="gramEnd"/>
           </w:p>
         </w:tc>
         <w:tc>
@@ -789,7 +883,7 @@
             <w:pPr>
               <w:cnfStyle w:val="000000100000" w:firstRow="0" w:lastRow="0" w:firstColumn="0" w:lastColumn="0" w:oddVBand="0" w:evenVBand="0" w:oddHBand="1" w:evenHBand="0" w:firstRowFirstColumn="0" w:firstRowLastColumn="0" w:lastRowFirstColumn="0" w:lastRowLastColumn="0"/>
             </w:pPr>
-            <w:hyperlink r:id="rId7" w:history="1">
+            <w:hyperlink r:id="rId9" w:history="1">
               <w:r>
                 <w:rPr>
                   <w:rStyle w:val="Hyperlink"/>

</xml_diff>